<commit_message>
Mais correções no Trabalho 1 :no_good:
Em fim, na trasição do documento rascunho para o documento final a parte
da função objetivo e restrições foi esquecida ficando a parte 3 em vez
da parte 5 :-1:
</commit_message>
<xml_diff>
--- a/Trabalho 1/PVF/Parte 5.docx
+++ b/Trabalho 1/PVF/Parte 5.docx
@@ -15,10 +15,7 @@
         <w:spacing w:after="0" w:line="240" w:lineRule="auto"/>
       </w:pPr>
       <w:r>
-        <w:t>5.1</w:t>
-      </w:r>
-      <w:r>
-        <w:t xml:space="preserve"> – Formulação do Problema</w:t>
+        <w:t>5.1 – Formulação do Problema</w:t>
       </w:r>
     </w:p>
     <w:p>
@@ -152,31 +149,7 @@
           <w:sz w:val="24"/>
           <w:szCs w:val="24"/>
         </w:rPr>
-        <w:t xml:space="preserve">O </w:t>
-      </w:r>
-      <w:r>
-        <w:rPr>
-          <w:rFonts w:ascii="Calibri" w:hAnsi="Calibri" w:cs="Calibri"/>
-          <w:sz w:val="24"/>
-          <w:szCs w:val="24"/>
-        </w:rPr>
-        <w:t>objetivo deste modelo nesta parte</w:t>
-      </w:r>
-      <w:r>
-        <w:rPr>
-          <w:rFonts w:ascii="Calibri" w:hAnsi="Calibri" w:cs="Calibri"/>
-          <w:sz w:val="24"/>
-          <w:szCs w:val="24"/>
-        </w:rPr>
-        <w:t xml:space="preserve"> é bastante sem</w:t>
-      </w:r>
-      <w:r>
-        <w:rPr>
-          <w:rFonts w:ascii="Calibri" w:hAnsi="Calibri" w:cs="Calibri"/>
-          <w:sz w:val="24"/>
-          <w:szCs w:val="24"/>
-        </w:rPr>
-        <w:t>elhante ao da parte 3:</w:t>
+        <w:t>O objetivo deste modelo nesta parte é bastante semelhante ao da parte 3:</w:t>
       </w:r>
       <w:r>
         <w:rPr>
@@ -192,55 +165,7 @@
           <w:sz w:val="24"/>
           <w:szCs w:val="24"/>
         </w:rPr>
-        <w:t>minimizar o custo suplementar de redução dos tempos nos nodos obedec</w:t>
-      </w:r>
-      <w:r>
-        <w:rPr>
-          <w:rFonts w:ascii="Calibri" w:hAnsi="Calibri" w:cs="Calibri"/>
-          <w:sz w:val="24"/>
-          <w:szCs w:val="24"/>
-        </w:rPr>
-        <w:t>endo às novas restrições postas</w:t>
-      </w:r>
-      <w:r>
-        <w:rPr>
-          <w:rFonts w:ascii="Calibri" w:hAnsi="Calibri" w:cs="Calibri"/>
-          <w:sz w:val="24"/>
-          <w:szCs w:val="24"/>
-        </w:rPr>
-        <w:t xml:space="preserve">. No entanto, </w:t>
-      </w:r>
-      <w:r>
-        <w:rPr>
-          <w:rFonts w:ascii="Calibri" w:hAnsi="Calibri" w:cs="Calibri"/>
-          <w:sz w:val="24"/>
-          <w:szCs w:val="24"/>
-        </w:rPr>
-        <w:t>em vez de cada nodo estar</w:t>
-      </w:r>
-      <w:r>
-        <w:rPr>
-          <w:rFonts w:ascii="Calibri" w:hAnsi="Calibri" w:cs="Calibri"/>
-          <w:sz w:val="24"/>
-          <w:szCs w:val="24"/>
-        </w:rPr>
-        <w:t xml:space="preserve"> associado a um tempo máximo de redução e um custo suplementar</w:t>
-      </w:r>
-      <w:r>
-        <w:rPr>
-          <w:rFonts w:ascii="Calibri" w:hAnsi="Calibri" w:cs="Calibri"/>
-          <w:sz w:val="24"/>
-          <w:szCs w:val="24"/>
-        </w:rPr>
-        <w:t>, estará associado a 2 custos suplementares destintos e seus tempos máximos de redução</w:t>
-      </w:r>
-      <w:r>
-        <w:rPr>
-          <w:rFonts w:ascii="Calibri" w:hAnsi="Calibri" w:cs="Calibri"/>
-          <w:sz w:val="24"/>
-          <w:szCs w:val="24"/>
-        </w:rPr>
-        <w:t>.</w:t>
+        <w:t>minimizar o custo suplementar de redução dos tempos nos nodos obedecendo às novas restrições postas. No entanto, em vez de cada nodo estar associado a um tempo máximo de redução e um custo suplementar, estará associado a 2 custos suplementares destintos e seus tempos máximos de redução.</w:t>
       </w:r>
     </w:p>
     <w:p>
@@ -394,39 +319,7 @@
           <w:sz w:val="24"/>
           <w:szCs w:val="24"/>
         </w:rPr>
-        <w:t xml:space="preserve"> com o custo j associado </w:t>
-      </w:r>
-      <w:r>
-        <w:rPr>
-          <w:rFonts w:ascii="Calibri" w:hAnsi="Calibri" w:cs="Calibri"/>
-          <w:sz w:val="24"/>
-          <w:szCs w:val="24"/>
-        </w:rPr>
-        <w:t>(tal que i ϵ {0,1,</w:t>
-      </w:r>
-      <w:r>
-        <w:rPr>
-          <w:rFonts w:ascii="Calibri" w:hAnsi="Calibri" w:cs="Calibri"/>
-          <w:sz w:val="24"/>
-          <w:szCs w:val="24"/>
-        </w:rPr>
-        <w:t>2,3,5,6</w:t>
-      </w:r>
-      <w:r>
-        <w:rPr>
-          <w:rFonts w:ascii="Calibri" w:hAnsi="Calibri" w:cs="Calibri"/>
-          <w:sz w:val="24"/>
-          <w:szCs w:val="24"/>
-        </w:rPr>
-        <w:t>,10,11,f}</w:t>
-      </w:r>
-      <w:r>
-        <w:rPr>
-          <w:rFonts w:ascii="Calibri" w:hAnsi="Calibri" w:cs="Calibri"/>
-          <w:sz w:val="24"/>
-          <w:szCs w:val="24"/>
-        </w:rPr>
-        <w:t xml:space="preserve"> e j</w:t>
+        <w:t xml:space="preserve"> com o custo j associado (tal que i ϵ {0,1,2,3,5,6,10,11,f} e j</w:t>
       </w:r>
       <w:r>
         <w:rPr>
@@ -442,39 +335,7 @@
           <w:sz w:val="24"/>
           <w:szCs w:val="24"/>
         </w:rPr>
-        <w:t>ϵ</w:t>
-      </w:r>
-      <w:r>
-        <w:rPr>
-          <w:rFonts w:ascii="Calibri" w:hAnsi="Calibri" w:cs="Calibri"/>
-          <w:sz w:val="24"/>
-          <w:szCs w:val="24"/>
-        </w:rPr>
-        <w:t xml:space="preserve"> {</w:t>
-      </w:r>
-      <w:r>
-        <w:rPr>
-          <w:rFonts w:ascii="Calibri" w:hAnsi="Calibri" w:cs="Calibri"/>
-          <w:sz w:val="24"/>
-          <w:szCs w:val="24"/>
-        </w:rPr>
-        <w:t>1</w:t>
-      </w:r>
-      <w:r>
-        <w:rPr>
-          <w:rFonts w:ascii="Calibri" w:hAnsi="Calibri" w:cs="Calibri"/>
-          <w:sz w:val="24"/>
-          <w:szCs w:val="24"/>
-        </w:rPr>
-        <w:t>,2}</w:t>
-      </w:r>
-      <w:r>
-        <w:rPr>
-          <w:rFonts w:ascii="Calibri" w:hAnsi="Calibri" w:cs="Calibri"/>
-          <w:sz w:val="24"/>
-          <w:szCs w:val="24"/>
-        </w:rPr>
-        <w:t>)</w:t>
+        <w:t>ϵ {1,2})</w:t>
       </w:r>
       <w:r>
         <w:rPr>
@@ -582,7 +443,25 @@
               <w:sz w:val="24"/>
               <w:szCs w:val="24"/>
             </w:rPr>
-            <m:t>min: 400 + 100 r0_1 + 200 r0_2 + 1000 + 300 r1_1 + 600 r1_2+ 1400 + 500 r2_1 + 1000 r2_2 + 300 + 100 r3_1 + 200 r3_2+ 1000 + 800 r5_1 + 1600 r5_2 + 800 + 90 r6_1 + 180 r6_2+ 900 + 300 + 1600 + 500 r10_1 + 1000 r10_2+ 1400 + 300 r11_2 + 600 r11_2;</m:t>
+            <m:t>min: 400 + 100 r0_1 + 200 r0_2 + 1000 + 300 r1_1 + 600 r1_2+ 1400 + 500 r2_1 + 1000 r2_2 + 300 + 100 r3_1 + 200 r3_2+ 1000 + 800 r5_1 + 1600 r5_2 + 800 + 90 r6_1 + 180 r6_2+ 900 + 300 + 1600 + 500 r10_1 + 1000 r10_2+ 1400 + 300 r</m:t>
+          </m:r>
+          <m:r>
+            <w:rPr>
+              <w:rFonts w:ascii="Cambria Math" w:hAnsi="Cambria Math" w:cs="Calibri"/>
+              <w:sz w:val="24"/>
+              <w:szCs w:val="24"/>
+            </w:rPr>
+            <m:t>11_1</m:t>
+          </m:r>
+          <w:bookmarkStart w:id="0" w:name="_GoBack"/>
+          <w:bookmarkEnd w:id="0"/>
+          <m:r>
+            <w:rPr>
+              <w:rFonts w:ascii="Cambria Math" w:hAnsi="Cambria Math" w:cs="Calibri"/>
+              <w:sz w:val="24"/>
+              <w:szCs w:val="24"/>
+            </w:rPr>
+            <m:t xml:space="preserve"> + 600 r11_2;</m:t>
           </m:r>
         </m:oMath>
       </m:oMathPara>
@@ -1219,15 +1098,7 @@
               <w:sz w:val="24"/>
               <w:szCs w:val="24"/>
             </w:rPr>
-            <m:t>r11_2 &lt;= 1</m:t>
-          </m:r>
-          <m:r>
-            <w:rPr>
-              <w:rFonts w:ascii="Cambria Math" w:eastAsiaTheme="minorEastAsia" w:hAnsi="Cambria Math" w:cs="Calibri"/>
-              <w:sz w:val="24"/>
-              <w:szCs w:val="24"/>
-            </w:rPr>
-            <m:t>;</m:t>
+            <m:t>r11_2 &lt;= 1;</m:t>
           </m:r>
         </m:oMath>
       </m:oMathPara>
@@ -1875,97 +1746,457 @@
               <w:sz w:val="24"/>
               <w:szCs w:val="24"/>
             </w:rPr>
-            <m:t>tf &gt;= t9 + 2</m:t>
-          </m:r>
+            <m:t>tf &gt;= t9 + 2;</m:t>
+          </m:r>
+        </m:oMath>
+      </m:oMathPara>
+    </w:p>
+    <w:p>
+      <w:pPr>
+        <w:autoSpaceDE w:val="0"/>
+        <w:autoSpaceDN w:val="0"/>
+        <w:adjustRightInd w:val="0"/>
+        <w:spacing w:after="0" w:line="240" w:lineRule="auto"/>
+        <w:rPr>
+          <w:rFonts w:ascii="Calibri" w:hAnsi="Calibri" w:cs="Calibri"/>
+          <w:sz w:val="24"/>
+          <w:szCs w:val="24"/>
+        </w:rPr>
+      </w:pPr>
+    </w:p>
+    <w:p>
+      <w:pPr>
+        <w:autoSpaceDE w:val="0"/>
+        <w:autoSpaceDN w:val="0"/>
+        <w:adjustRightInd w:val="0"/>
+        <w:spacing w:after="0" w:line="240" w:lineRule="auto"/>
+        <w:rPr>
+          <w:rFonts w:ascii="Calibri" w:hAnsi="Calibri" w:cs="Calibri"/>
+          <w:sz w:val="24"/>
+          <w:szCs w:val="24"/>
+        </w:rPr>
+      </w:pPr>
+      <w:r>
+        <w:rPr>
+          <w:rFonts w:ascii="Calibri" w:hAnsi="Calibri" w:cs="Calibri"/>
+          <w:sz w:val="24"/>
+          <w:szCs w:val="24"/>
+        </w:rPr>
+        <w:t>As restrições acerca d</w:t>
+      </w:r>
+      <w:r>
+        <w:rPr>
+          <w:rFonts w:ascii="Calibri" w:hAnsi="Calibri" w:cs="Calibri"/>
+          <w:sz w:val="24"/>
+          <w:szCs w:val="24"/>
+        </w:rPr>
+        <w:t xml:space="preserve">o tempo total </w:t>
+      </w:r>
+      <w:r>
+        <w:rPr>
+          <w:rFonts w:ascii="Calibri" w:hAnsi="Calibri" w:cs="Calibri"/>
+          <w:sz w:val="24"/>
+          <w:szCs w:val="24"/>
+        </w:rPr>
+        <w:t>obtido na parte 1, ou seja</w:t>
+      </w:r>
+      <w:r>
+        <w:rPr>
+          <w:rFonts w:ascii="Calibri" w:hAnsi="Calibri" w:cs="Calibri"/>
+          <w:sz w:val="24"/>
+          <w:szCs w:val="24"/>
+        </w:rPr>
+        <w:t xml:space="preserve">, </w:t>
+      </w:r>
+      <w:proofErr w:type="spellStart"/>
+      <w:r>
+        <w:rPr>
+          <w:rFonts w:ascii="Calibri" w:hAnsi="Calibri" w:cs="Calibri"/>
+          <w:sz w:val="24"/>
+          <w:szCs w:val="24"/>
+        </w:rPr>
+        <w:t>tf</w:t>
+      </w:r>
+      <w:proofErr w:type="spellEnd"/>
+      <w:r>
+        <w:rPr>
+          <w:rFonts w:ascii="Calibri" w:hAnsi="Calibri" w:cs="Calibri"/>
+          <w:sz w:val="24"/>
+          <w:szCs w:val="24"/>
+        </w:rPr>
+        <w:t>, em relação à parte 3 só muda a variável y de 3 para 4</w:t>
+      </w:r>
+      <w:r>
+        <w:rPr>
+          <w:rFonts w:ascii="Calibri" w:hAnsi="Calibri" w:cs="Calibri"/>
+          <w:sz w:val="24"/>
+          <w:szCs w:val="24"/>
+        </w:rPr>
+        <w:t>:</w:t>
+      </w:r>
+    </w:p>
+    <w:p>
+      <w:pPr>
+        <w:autoSpaceDE w:val="0"/>
+        <w:autoSpaceDN w:val="0"/>
+        <w:adjustRightInd w:val="0"/>
+        <w:spacing w:after="0" w:line="240" w:lineRule="auto"/>
+        <w:rPr>
+          <w:rFonts w:ascii="Cambria Math" w:hAnsi="Cambria Math" w:cs="Calibri"/>
+          <w:sz w:val="24"/>
+          <w:szCs w:val="24"/>
+          <w:oMath/>
+        </w:rPr>
+      </w:pPr>
+      <m:oMathPara>
+        <m:oMath>
           <m:r>
             <w:rPr>
               <w:rFonts w:ascii="Cambria Math" w:hAnsi="Cambria Math" w:cs="Calibri"/>
               <w:sz w:val="24"/>
               <w:szCs w:val="24"/>
             </w:rPr>
-            <m:t>;</m:t>
-          </m:r>
-        </m:oMath>
-      </m:oMathPara>
-    </w:p>
-    <w:p>
-      <w:pPr>
-        <w:autoSpaceDE w:val="0"/>
-        <w:autoSpaceDN w:val="0"/>
-        <w:adjustRightInd w:val="0"/>
-        <w:spacing w:after="0" w:line="240" w:lineRule="auto"/>
-        <w:rPr>
-          <w:rFonts w:ascii="Calibri" w:hAnsi="Calibri" w:cs="Calibri"/>
-          <w:sz w:val="24"/>
-          <w:szCs w:val="24"/>
-        </w:rPr>
-      </w:pPr>
-    </w:p>
-    <w:p>
-      <w:pPr>
-        <w:autoSpaceDE w:val="0"/>
-        <w:autoSpaceDN w:val="0"/>
-        <w:adjustRightInd w:val="0"/>
-        <w:spacing w:after="0" w:line="240" w:lineRule="auto"/>
-        <w:rPr>
-          <w:rFonts w:ascii="Calibri" w:hAnsi="Calibri" w:cs="Calibri"/>
-          <w:sz w:val="24"/>
-          <w:szCs w:val="24"/>
-        </w:rPr>
-      </w:pPr>
-      <w:r>
-        <w:rPr>
-          <w:rFonts w:ascii="Calibri" w:hAnsi="Calibri" w:cs="Calibri"/>
-          <w:sz w:val="24"/>
-          <w:szCs w:val="24"/>
-        </w:rPr>
-        <w:t>As restrições acerca d</w:t>
-      </w:r>
-      <w:r>
-        <w:rPr>
-          <w:rFonts w:ascii="Calibri" w:hAnsi="Calibri" w:cs="Calibri"/>
-          <w:sz w:val="24"/>
-          <w:szCs w:val="24"/>
-        </w:rPr>
-        <w:t xml:space="preserve">o tempo total </w:t>
-      </w:r>
-      <w:r>
-        <w:rPr>
-          <w:rFonts w:ascii="Calibri" w:hAnsi="Calibri" w:cs="Calibri"/>
-          <w:sz w:val="24"/>
-          <w:szCs w:val="24"/>
-        </w:rPr>
-        <w:t>obtido na parte 1, ou seja</w:t>
-      </w:r>
-      <w:r>
-        <w:rPr>
-          <w:rFonts w:ascii="Calibri" w:hAnsi="Calibri" w:cs="Calibri"/>
-          <w:sz w:val="24"/>
-          <w:szCs w:val="24"/>
-        </w:rPr>
-        <w:t xml:space="preserve">, </w:t>
+            <m:t>tf = 22 - y;</m:t>
+          </m:r>
+        </m:oMath>
+      </m:oMathPara>
+    </w:p>
+    <w:p>
+      <w:pPr>
+        <w:autoSpaceDE w:val="0"/>
+        <w:autoSpaceDN w:val="0"/>
+        <w:adjustRightInd w:val="0"/>
+        <w:spacing w:after="0" w:line="240" w:lineRule="auto"/>
+        <w:rPr>
+          <w:rFonts w:ascii="Calibri" w:hAnsi="Calibri" w:cs="Calibri"/>
+          <w:sz w:val="24"/>
+          <w:szCs w:val="24"/>
+        </w:rPr>
+      </w:pPr>
+      <m:oMathPara>
+        <m:oMath>
+          <m:r>
+            <w:rPr>
+              <w:rFonts w:ascii="Cambria Math" w:hAnsi="Cambria Math" w:cs="Calibri"/>
+              <w:sz w:val="24"/>
+              <w:szCs w:val="24"/>
+            </w:rPr>
+            <m:t>y = 4;</m:t>
+          </m:r>
+        </m:oMath>
+      </m:oMathPara>
+    </w:p>
+    <w:p>
+      <w:pPr>
+        <w:autoSpaceDE w:val="0"/>
+        <w:autoSpaceDN w:val="0"/>
+        <w:adjustRightInd w:val="0"/>
+        <w:spacing w:after="0" w:line="240" w:lineRule="auto"/>
+        <w:rPr>
+          <w:rFonts w:ascii="Calibri" w:hAnsi="Calibri" w:cs="Calibri"/>
+          <w:sz w:val="24"/>
+          <w:szCs w:val="24"/>
+        </w:rPr>
+      </w:pPr>
+    </w:p>
+    <w:p>
+      <w:pPr>
+        <w:autoSpaceDE w:val="0"/>
+        <w:autoSpaceDN w:val="0"/>
+        <w:adjustRightInd w:val="0"/>
+        <w:spacing w:after="0" w:line="240" w:lineRule="auto"/>
+        <w:rPr>
+          <w:rFonts w:ascii="Calibri" w:hAnsi="Calibri" w:cs="Calibri"/>
+          <w:sz w:val="24"/>
+          <w:szCs w:val="24"/>
+        </w:rPr>
+      </w:pPr>
+      <w:r>
+        <w:rPr>
+          <w:rFonts w:ascii="Calibri" w:hAnsi="Calibri" w:cs="Calibri"/>
+          <w:sz w:val="24"/>
+          <w:szCs w:val="24"/>
+        </w:rPr>
+        <w:t xml:space="preserve">- </w:t>
+      </w:r>
+      <w:r>
+        <w:rPr>
+          <w:rFonts w:ascii="Calibri" w:hAnsi="Calibri" w:cs="Calibri"/>
+          <w:sz w:val="24"/>
+          <w:szCs w:val="24"/>
+        </w:rPr>
+        <w:t>Continuamos a não adicionar as</w:t>
+      </w:r>
+      <w:r>
+        <w:rPr>
+          <w:rFonts w:ascii="Calibri" w:hAnsi="Calibri" w:cs="Calibri"/>
+          <w:sz w:val="24"/>
+          <w:szCs w:val="24"/>
+        </w:rPr>
+        <w:t xml:space="preserve"> restrições de não-negatividade porque o LPSOLVE assume implicitamente que as variáveis não são negativas.</w:t>
+      </w:r>
+    </w:p>
+    <w:p>
+      <w:pPr>
+        <w:autoSpaceDE w:val="0"/>
+        <w:autoSpaceDN w:val="0"/>
+        <w:adjustRightInd w:val="0"/>
+        <w:spacing w:after="0" w:line="240" w:lineRule="auto"/>
+        <w:rPr>
+          <w:rFonts w:ascii="Calibri" w:hAnsi="Calibri" w:cs="Calibri"/>
+          <w:sz w:val="24"/>
+          <w:szCs w:val="24"/>
+        </w:rPr>
+      </w:pPr>
+    </w:p>
+    <w:p>
+      <w:pPr>
+        <w:autoSpaceDE w:val="0"/>
+        <w:autoSpaceDN w:val="0"/>
+        <w:adjustRightInd w:val="0"/>
+        <w:spacing w:after="0" w:line="240" w:lineRule="auto"/>
+        <w:rPr>
+          <w:rFonts w:ascii="Calibri" w:eastAsiaTheme="minorEastAsia" w:hAnsi="Calibri" w:cs="Calibri"/>
+          <w:sz w:val="24"/>
+          <w:szCs w:val="24"/>
+        </w:rPr>
+      </w:pPr>
+      <w:r>
+        <w:rPr>
+          <w:rFonts w:ascii="Calibri" w:eastAsiaTheme="minorEastAsia" w:hAnsi="Calibri" w:cs="Calibri"/>
+          <w:sz w:val="24"/>
+          <w:szCs w:val="24"/>
+        </w:rPr>
+        <w:t xml:space="preserve">3.2 - </w:t>
+      </w:r>
+      <w:proofErr w:type="gramStart"/>
+      <w:r>
+        <w:rPr>
+          <w:rFonts w:ascii="Calibri" w:eastAsiaTheme="minorEastAsia" w:hAnsi="Calibri" w:cs="Calibri"/>
+          <w:sz w:val="24"/>
+          <w:szCs w:val="24"/>
+        </w:rPr>
+        <w:t>Input</w:t>
+      </w:r>
+      <w:proofErr w:type="gramEnd"/>
+      <w:r>
+        <w:rPr>
+          <w:rFonts w:ascii="Calibri" w:eastAsiaTheme="minorEastAsia" w:hAnsi="Calibri" w:cs="Calibri"/>
+          <w:sz w:val="24"/>
+          <w:szCs w:val="24"/>
+        </w:rPr>
+        <w:t xml:space="preserve"> no </w:t>
       </w:r>
       <w:proofErr w:type="spellStart"/>
       <w:r>
         <w:rPr>
-          <w:rFonts w:ascii="Calibri" w:hAnsi="Calibri" w:cs="Calibri"/>
-          <w:sz w:val="24"/>
-          <w:szCs w:val="24"/>
-        </w:rPr>
-        <w:t>tf</w:t>
+          <w:rFonts w:ascii="Calibri" w:eastAsiaTheme="minorEastAsia" w:hAnsi="Calibri" w:cs="Calibri"/>
+          <w:sz w:val="24"/>
+          <w:szCs w:val="24"/>
+        </w:rPr>
+        <w:t>LPSolve</w:t>
       </w:r>
       <w:proofErr w:type="spellEnd"/>
-      <w:r>
-        <w:rPr>
-          <w:rFonts w:ascii="Calibri" w:hAnsi="Calibri" w:cs="Calibri"/>
-          <w:sz w:val="24"/>
-          <w:szCs w:val="24"/>
-        </w:rPr>
-        <w:t>, em relação à parte 3 só muda a variável y de 3 para 4</w:t>
-      </w:r>
-      <w:r>
-        <w:rPr>
-          <w:rFonts w:ascii="Calibri" w:hAnsi="Calibri" w:cs="Calibri"/>
+    </w:p>
+    <w:p>
+      <w:pPr>
+        <w:autoSpaceDE w:val="0"/>
+        <w:autoSpaceDN w:val="0"/>
+        <w:adjustRightInd w:val="0"/>
+        <w:spacing w:after="0" w:line="240" w:lineRule="auto"/>
+        <w:rPr>
+          <w:rFonts w:ascii="Calibri" w:eastAsiaTheme="minorEastAsia" w:hAnsi="Calibri" w:cs="Calibri"/>
+          <w:sz w:val="24"/>
+          <w:szCs w:val="24"/>
+        </w:rPr>
+      </w:pPr>
+      <w:r>
+        <w:rPr>
+          <w:rFonts w:ascii="Calibri" w:eastAsiaTheme="minorEastAsia" w:hAnsi="Calibri" w:cs="Calibri"/>
+          <w:sz w:val="24"/>
+          <w:szCs w:val="24"/>
+        </w:rPr>
+        <w:t xml:space="preserve">Este foi o </w:t>
+      </w:r>
+      <w:proofErr w:type="gramStart"/>
+      <w:r>
+        <w:rPr>
+          <w:rFonts w:ascii="Calibri" w:eastAsiaTheme="minorEastAsia" w:hAnsi="Calibri" w:cs="Calibri"/>
+          <w:sz w:val="24"/>
+          <w:szCs w:val="24"/>
+        </w:rPr>
+        <w:t>input</w:t>
+      </w:r>
+      <w:proofErr w:type="gramEnd"/>
+      <w:r>
+        <w:rPr>
+          <w:rFonts w:ascii="Calibri" w:eastAsiaTheme="minorEastAsia" w:hAnsi="Calibri" w:cs="Calibri"/>
+          <w:sz w:val="24"/>
+          <w:szCs w:val="24"/>
+        </w:rPr>
+        <w:t xml:space="preserve"> realizado no programa </w:t>
+      </w:r>
+      <w:proofErr w:type="spellStart"/>
+      <w:r>
+        <w:rPr>
+          <w:rFonts w:ascii="Calibri" w:eastAsiaTheme="minorEastAsia" w:hAnsi="Calibri" w:cs="Calibri"/>
+          <w:sz w:val="24"/>
+          <w:szCs w:val="24"/>
+        </w:rPr>
+        <w:t>LPSolve</w:t>
+      </w:r>
+      <w:proofErr w:type="spellEnd"/>
+      <w:r>
+        <w:rPr>
+          <w:rFonts w:ascii="Calibri" w:eastAsiaTheme="minorEastAsia" w:hAnsi="Calibri" w:cs="Calibri"/>
+          <w:sz w:val="24"/>
+          <w:szCs w:val="24"/>
+        </w:rPr>
+        <w:t>, no qual incluí a declaração das variáveis inteiras (como mencionado anteriormente), a função objetivo, as restrições do problema e alguns comentários sobre o próprio input:</w:t>
+      </w:r>
+    </w:p>
+    <w:p>
+      <w:pPr>
+        <w:autoSpaceDE w:val="0"/>
+        <w:autoSpaceDN w:val="0"/>
+        <w:adjustRightInd w:val="0"/>
+        <w:spacing w:after="0" w:line="240" w:lineRule="auto"/>
+        <w:rPr>
+          <w:rFonts w:ascii="Calibri" w:eastAsiaTheme="minorEastAsia" w:hAnsi="Calibri" w:cs="Calibri"/>
+          <w:sz w:val="24"/>
+          <w:szCs w:val="24"/>
+        </w:rPr>
+      </w:pPr>
+    </w:p>
+    <w:p>
+      <w:pPr>
+        <w:autoSpaceDE w:val="0"/>
+        <w:autoSpaceDN w:val="0"/>
+        <w:adjustRightInd w:val="0"/>
+        <w:spacing w:after="0" w:line="240" w:lineRule="auto"/>
+        <w:rPr>
+          <w:rFonts w:ascii="Calibri" w:eastAsiaTheme="minorEastAsia" w:hAnsi="Calibri" w:cs="Calibri"/>
+          <w:sz w:val="24"/>
+          <w:szCs w:val="24"/>
+        </w:rPr>
+      </w:pPr>
+      <w:r>
+        <w:rPr>
+          <w:rFonts w:ascii="Calibri" w:eastAsiaTheme="minorEastAsia" w:hAnsi="Calibri" w:cs="Calibri"/>
+          <w:sz w:val="24"/>
+          <w:szCs w:val="24"/>
+        </w:rPr>
+        <w:t>(INPUT LPSOLVE)</w:t>
+      </w:r>
+    </w:p>
+    <w:p>
+      <w:pPr>
+        <w:autoSpaceDE w:val="0"/>
+        <w:autoSpaceDN w:val="0"/>
+        <w:adjustRightInd w:val="0"/>
+        <w:spacing w:after="0" w:line="240" w:lineRule="auto"/>
+        <w:rPr>
+          <w:rFonts w:ascii="Calibri" w:eastAsiaTheme="minorEastAsia" w:hAnsi="Calibri" w:cs="Calibri"/>
+          <w:sz w:val="24"/>
+          <w:szCs w:val="24"/>
+        </w:rPr>
+      </w:pPr>
+    </w:p>
+    <w:p>
+      <w:pPr>
+        <w:autoSpaceDE w:val="0"/>
+        <w:autoSpaceDN w:val="0"/>
+        <w:adjustRightInd w:val="0"/>
+        <w:spacing w:after="0" w:line="240" w:lineRule="auto"/>
+        <w:rPr>
+          <w:rFonts w:ascii="Calibri" w:eastAsiaTheme="minorEastAsia" w:hAnsi="Calibri" w:cs="Calibri"/>
+          <w:sz w:val="24"/>
+          <w:szCs w:val="24"/>
+        </w:rPr>
+      </w:pPr>
+      <w:r>
+        <w:rPr>
+          <w:rFonts w:ascii="Calibri" w:eastAsiaTheme="minorEastAsia" w:hAnsi="Calibri" w:cs="Calibri"/>
+          <w:sz w:val="24"/>
+          <w:szCs w:val="24"/>
+        </w:rPr>
+        <w:t xml:space="preserve">3.3 – Output do </w:t>
+      </w:r>
+      <w:proofErr w:type="spellStart"/>
+      <w:r>
+        <w:rPr>
+          <w:rFonts w:ascii="Calibri" w:eastAsiaTheme="minorEastAsia" w:hAnsi="Calibri" w:cs="Calibri"/>
+          <w:sz w:val="24"/>
+          <w:szCs w:val="24"/>
+        </w:rPr>
+        <w:t>LPSolve</w:t>
+      </w:r>
+      <w:proofErr w:type="spellEnd"/>
+    </w:p>
+    <w:p>
+      <w:pPr>
+        <w:autoSpaceDE w:val="0"/>
+        <w:autoSpaceDN w:val="0"/>
+        <w:adjustRightInd w:val="0"/>
+        <w:spacing w:after="0" w:line="240" w:lineRule="auto"/>
+        <w:rPr>
+          <w:rFonts w:ascii="Calibri" w:eastAsiaTheme="minorEastAsia" w:hAnsi="Calibri" w:cs="Calibri"/>
+          <w:sz w:val="24"/>
+          <w:szCs w:val="24"/>
+        </w:rPr>
+      </w:pPr>
+    </w:p>
+    <w:p>
+      <w:pPr>
+        <w:autoSpaceDE w:val="0"/>
+        <w:autoSpaceDN w:val="0"/>
+        <w:adjustRightInd w:val="0"/>
+        <w:spacing w:after="0" w:line="240" w:lineRule="auto"/>
+        <w:rPr>
+          <w:rFonts w:ascii="Calibri" w:eastAsiaTheme="minorEastAsia" w:hAnsi="Calibri" w:cs="Calibri"/>
+          <w:sz w:val="24"/>
+          <w:szCs w:val="24"/>
+        </w:rPr>
+      </w:pPr>
+      <w:r>
+        <w:rPr>
+          <w:rFonts w:ascii="Calibri" w:eastAsiaTheme="minorEastAsia" w:hAnsi="Calibri" w:cs="Calibri"/>
+          <w:sz w:val="24"/>
+          <w:szCs w:val="24"/>
+        </w:rPr>
+        <w:t xml:space="preserve">Este foi o output resultante do </w:t>
+      </w:r>
+      <w:proofErr w:type="gramStart"/>
+      <w:r>
+        <w:rPr>
+          <w:rFonts w:ascii="Calibri" w:eastAsiaTheme="minorEastAsia" w:hAnsi="Calibri" w:cs="Calibri"/>
+          <w:sz w:val="24"/>
+          <w:szCs w:val="24"/>
+        </w:rPr>
+        <w:t>input</w:t>
+      </w:r>
+      <w:proofErr w:type="gramEnd"/>
+      <w:r>
+        <w:rPr>
+          <w:rFonts w:ascii="Calibri" w:eastAsiaTheme="minorEastAsia" w:hAnsi="Calibri" w:cs="Calibri"/>
+          <w:sz w:val="24"/>
+          <w:szCs w:val="24"/>
+        </w:rPr>
+        <w:t xml:space="preserve"> inserido no </w:t>
+      </w:r>
+      <w:proofErr w:type="spellStart"/>
+      <w:r>
+        <w:rPr>
+          <w:rFonts w:ascii="Calibri" w:eastAsiaTheme="minorEastAsia" w:hAnsi="Calibri" w:cs="Calibri"/>
+          <w:sz w:val="24"/>
+          <w:szCs w:val="24"/>
+        </w:rPr>
+        <w:t>LPSolve</w:t>
+      </w:r>
+      <w:proofErr w:type="spellEnd"/>
+      <w:r>
+        <w:rPr>
+          <w:rFonts w:ascii="Calibri" w:eastAsiaTheme="minorEastAsia" w:hAnsi="Calibri" w:cs="Calibri"/>
           <w:sz w:val="24"/>
           <w:szCs w:val="24"/>
         </w:rPr>
@@ -1979,727 +2210,301 @@
         <w:adjustRightInd w:val="0"/>
         <w:spacing w:after="0" w:line="240" w:lineRule="auto"/>
         <w:rPr>
-          <w:rFonts w:ascii="Cambria Math" w:hAnsi="Cambria Math" w:cs="Calibri"/>
-          <w:sz w:val="24"/>
-          <w:szCs w:val="24"/>
-          <w:oMath/>
-        </w:rPr>
-      </w:pPr>
-      <m:oMathPara>
-        <m:oMath>
-          <m:r>
-            <w:rPr>
-              <w:rFonts w:ascii="Cambria Math" w:hAnsi="Cambria Math" w:cs="Calibri"/>
-              <w:sz w:val="24"/>
-              <w:szCs w:val="24"/>
-            </w:rPr>
-            <m:t>tf = 22 - y;</m:t>
-          </m:r>
-        </m:oMath>
-      </m:oMathPara>
-    </w:p>
-    <w:p>
-      <w:pPr>
-        <w:autoSpaceDE w:val="0"/>
-        <w:autoSpaceDN w:val="0"/>
-        <w:adjustRightInd w:val="0"/>
-        <w:spacing w:after="0" w:line="240" w:lineRule="auto"/>
-        <w:rPr>
-          <w:rFonts w:ascii="Calibri" w:hAnsi="Calibri" w:cs="Calibri"/>
-          <w:sz w:val="24"/>
-          <w:szCs w:val="24"/>
-        </w:rPr>
-      </w:pPr>
-      <m:oMathPara>
-        <m:oMath>
-          <m:r>
-            <w:rPr>
-              <w:rFonts w:ascii="Cambria Math" w:hAnsi="Cambria Math" w:cs="Calibri"/>
-              <w:sz w:val="24"/>
-              <w:szCs w:val="24"/>
-            </w:rPr>
-            <m:t>y</m:t>
-          </m:r>
-          <m:r>
-            <w:rPr>
-              <w:rFonts w:ascii="Cambria Math" w:hAnsi="Cambria Math" w:cs="Calibri"/>
-              <w:sz w:val="24"/>
-              <w:szCs w:val="24"/>
-            </w:rPr>
-            <m:t xml:space="preserve"> = 4</m:t>
-          </m:r>
-          <m:r>
-            <w:rPr>
-              <w:rFonts w:ascii="Cambria Math" w:hAnsi="Cambria Math" w:cs="Calibri"/>
-              <w:sz w:val="24"/>
-              <w:szCs w:val="24"/>
-            </w:rPr>
-            <m:t>;</m:t>
-          </m:r>
-        </m:oMath>
-      </m:oMathPara>
-    </w:p>
-    <w:p>
-      <w:pPr>
-        <w:autoSpaceDE w:val="0"/>
-        <w:autoSpaceDN w:val="0"/>
-        <w:adjustRightInd w:val="0"/>
-        <w:spacing w:after="0" w:line="240" w:lineRule="auto"/>
-        <w:rPr>
-          <w:rFonts w:ascii="Calibri" w:hAnsi="Calibri" w:cs="Calibri"/>
-          <w:sz w:val="24"/>
-          <w:szCs w:val="24"/>
-        </w:rPr>
-      </w:pPr>
-    </w:p>
-    <w:p>
-      <w:pPr>
-        <w:autoSpaceDE w:val="0"/>
-        <w:autoSpaceDN w:val="0"/>
-        <w:adjustRightInd w:val="0"/>
-        <w:spacing w:after="0" w:line="240" w:lineRule="auto"/>
-        <w:rPr>
-          <w:rFonts w:ascii="Calibri" w:hAnsi="Calibri" w:cs="Calibri"/>
-          <w:sz w:val="24"/>
-          <w:szCs w:val="24"/>
-        </w:rPr>
-      </w:pPr>
-      <w:r>
-        <w:rPr>
-          <w:rFonts w:ascii="Calibri" w:hAnsi="Calibri" w:cs="Calibri"/>
-          <w:sz w:val="24"/>
-          <w:szCs w:val="24"/>
-        </w:rPr>
-        <w:t xml:space="preserve">- </w:t>
-      </w:r>
-      <w:r>
-        <w:rPr>
-          <w:rFonts w:ascii="Calibri" w:hAnsi="Calibri" w:cs="Calibri"/>
-          <w:sz w:val="24"/>
-          <w:szCs w:val="24"/>
-        </w:rPr>
-        <w:t>Continuamos a não adicionar as</w:t>
-      </w:r>
-      <w:r>
-        <w:rPr>
-          <w:rFonts w:ascii="Calibri" w:hAnsi="Calibri" w:cs="Calibri"/>
-          <w:sz w:val="24"/>
-          <w:szCs w:val="24"/>
-        </w:rPr>
-        <w:t xml:space="preserve"> restrições de não-negatividade porque o LPSOLVE assume implicitamente que as variáveis não são negativas.</w:t>
-      </w:r>
-    </w:p>
-    <w:p>
-      <w:pPr>
-        <w:autoSpaceDE w:val="0"/>
-        <w:autoSpaceDN w:val="0"/>
-        <w:adjustRightInd w:val="0"/>
-        <w:spacing w:after="0" w:line="240" w:lineRule="auto"/>
-        <w:rPr>
-          <w:rFonts w:ascii="Calibri" w:hAnsi="Calibri" w:cs="Calibri"/>
-          <w:sz w:val="24"/>
-          <w:szCs w:val="24"/>
-        </w:rPr>
-      </w:pPr>
-    </w:p>
-    <w:p>
-      <w:pPr>
-        <w:autoSpaceDE w:val="0"/>
-        <w:autoSpaceDN w:val="0"/>
-        <w:adjustRightInd w:val="0"/>
-        <w:spacing w:after="0" w:line="240" w:lineRule="auto"/>
-        <w:rPr>
-          <w:rFonts w:ascii="Calibri" w:eastAsiaTheme="minorEastAsia" w:hAnsi="Calibri" w:cs="Calibri"/>
-          <w:sz w:val="24"/>
-          <w:szCs w:val="24"/>
-        </w:rPr>
-      </w:pPr>
-      <w:r>
-        <w:rPr>
-          <w:rFonts w:ascii="Calibri" w:eastAsiaTheme="minorEastAsia" w:hAnsi="Calibri" w:cs="Calibri"/>
-          <w:sz w:val="24"/>
-          <w:szCs w:val="24"/>
-        </w:rPr>
-        <w:t xml:space="preserve">3.2 - </w:t>
-      </w:r>
-      <w:proofErr w:type="gramStart"/>
-      <w:r>
-        <w:rPr>
-          <w:rFonts w:ascii="Calibri" w:eastAsiaTheme="minorEastAsia" w:hAnsi="Calibri" w:cs="Calibri"/>
-          <w:sz w:val="24"/>
-          <w:szCs w:val="24"/>
-        </w:rPr>
-        <w:t>Input</w:t>
-      </w:r>
-      <w:proofErr w:type="gramEnd"/>
-      <w:r>
-        <w:rPr>
-          <w:rFonts w:ascii="Calibri" w:eastAsiaTheme="minorEastAsia" w:hAnsi="Calibri" w:cs="Calibri"/>
-          <w:sz w:val="24"/>
-          <w:szCs w:val="24"/>
-        </w:rPr>
-        <w:t xml:space="preserve"> no </w:t>
+          <w:rFonts w:ascii="Calibri" w:eastAsiaTheme="minorEastAsia" w:hAnsi="Calibri" w:cs="Calibri"/>
+          <w:sz w:val="24"/>
+          <w:szCs w:val="24"/>
+        </w:rPr>
+      </w:pPr>
+    </w:p>
+    <w:p>
+      <w:pPr>
+        <w:autoSpaceDE w:val="0"/>
+        <w:autoSpaceDN w:val="0"/>
+        <w:adjustRightInd w:val="0"/>
+        <w:spacing w:after="0" w:line="240" w:lineRule="auto"/>
+        <w:rPr>
+          <w:rFonts w:ascii="Calibri" w:eastAsiaTheme="minorEastAsia" w:hAnsi="Calibri" w:cs="Calibri"/>
+          <w:sz w:val="24"/>
+          <w:szCs w:val="24"/>
+        </w:rPr>
+      </w:pPr>
+      <w:r>
+        <w:rPr>
+          <w:rFonts w:ascii="Calibri" w:eastAsiaTheme="minorEastAsia" w:hAnsi="Calibri" w:cs="Calibri"/>
+          <w:sz w:val="24"/>
+          <w:szCs w:val="24"/>
+        </w:rPr>
+        <w:t>(OUTPUT LPSOLVE)</w:t>
+      </w:r>
+    </w:p>
+    <w:p>
+      <w:pPr>
+        <w:autoSpaceDE w:val="0"/>
+        <w:autoSpaceDN w:val="0"/>
+        <w:adjustRightInd w:val="0"/>
+        <w:spacing w:after="0" w:line="240" w:lineRule="auto"/>
+        <w:rPr>
+          <w:rFonts w:ascii="Calibri" w:eastAsiaTheme="minorEastAsia" w:hAnsi="Calibri" w:cs="Calibri"/>
+          <w:sz w:val="24"/>
+          <w:szCs w:val="24"/>
+        </w:rPr>
+      </w:pPr>
+    </w:p>
+    <w:p>
+      <w:pPr>
+        <w:autoSpaceDE w:val="0"/>
+        <w:autoSpaceDN w:val="0"/>
+        <w:adjustRightInd w:val="0"/>
+        <w:spacing w:after="0" w:line="240" w:lineRule="auto"/>
+        <w:rPr>
+          <w:rFonts w:ascii="CMR10" w:hAnsi="CMR10" w:cs="CMR10"/>
+        </w:rPr>
+      </w:pPr>
+      <w:r>
+        <w:rPr>
+          <w:rFonts w:ascii="CMR10" w:hAnsi="CMR10" w:cs="CMR10"/>
+        </w:rPr>
+        <w:t xml:space="preserve">Como podemos ver, foi possível obter um output do programa, ou seja, o problema é possível tendo uma solução ótima </w:t>
+      </w:r>
+      <w:r>
+        <w:rPr>
+          <w:rFonts w:ascii="CMR10" w:hAnsi="CMR10" w:cs="CMR10"/>
+        </w:rPr>
+        <w:t>com um custo mínimo de 10170</w:t>
+      </w:r>
+      <w:r>
+        <w:rPr>
+          <w:rFonts w:ascii="CMR10" w:hAnsi="CMR10" w:cs="CMR10"/>
+        </w:rPr>
+        <w:t xml:space="preserve"> U.M.</w:t>
+      </w:r>
+    </w:p>
+    <w:p>
+      <w:pPr>
+        <w:autoSpaceDE w:val="0"/>
+        <w:autoSpaceDN w:val="0"/>
+        <w:adjustRightInd w:val="0"/>
+        <w:spacing w:after="0" w:line="240" w:lineRule="auto"/>
+        <w:rPr>
+          <w:rFonts w:ascii="CMR10" w:hAnsi="CMR10" w:cs="CMR10"/>
+        </w:rPr>
+      </w:pPr>
+    </w:p>
+    <w:p>
+      <w:pPr>
+        <w:autoSpaceDE w:val="0"/>
+        <w:autoSpaceDN w:val="0"/>
+        <w:adjustRightInd w:val="0"/>
+        <w:spacing w:after="0" w:line="240" w:lineRule="auto"/>
+        <w:rPr>
+          <w:rFonts w:ascii="CMR10" w:hAnsi="CMR10" w:cs="CMR10"/>
+        </w:rPr>
+      </w:pPr>
+      <w:r>
+        <w:rPr>
+          <w:rFonts w:ascii="CMR10" w:hAnsi="CMR10" w:cs="CMR10"/>
+        </w:rPr>
+        <w:t>3.4 – Reduções</w:t>
+      </w:r>
+    </w:p>
+    <w:p>
+      <w:pPr>
+        <w:autoSpaceDE w:val="0"/>
+        <w:autoSpaceDN w:val="0"/>
+        <w:adjustRightInd w:val="0"/>
+        <w:spacing w:after="0" w:line="240" w:lineRule="auto"/>
+        <w:rPr>
+          <w:rFonts w:ascii="Calibri" w:hAnsi="Calibri" w:cs="Calibri"/>
+          <w:sz w:val="24"/>
+          <w:szCs w:val="24"/>
+        </w:rPr>
+      </w:pPr>
+      <w:r>
+        <w:rPr>
+          <w:rFonts w:ascii="Calibri" w:hAnsi="Calibri" w:cs="Calibri"/>
+          <w:sz w:val="24"/>
+          <w:szCs w:val="24"/>
+        </w:rPr>
+        <w:t>Como se pode observar pelo output do LP SOLVE,</w:t>
+      </w:r>
+      <w:r>
+        <w:rPr>
+          <w:rFonts w:ascii="Calibri" w:hAnsi="Calibri" w:cs="Calibri"/>
+          <w:sz w:val="24"/>
+          <w:szCs w:val="24"/>
+        </w:rPr>
+        <w:t xml:space="preserve"> a solução consiste em reduzir 0.5 U.T. na atividade 1 (com custo de </w:t>
+      </w:r>
+      <w:r>
+        <w:rPr>
+          <w:rFonts w:ascii="Calibri" w:hAnsi="Calibri" w:cs="Calibri"/>
+          <w:sz w:val="24"/>
+          <w:szCs w:val="24"/>
+        </w:rPr>
+        <w:t>50 U.M. do custo 1</w:t>
+      </w:r>
+      <w:r>
+        <w:rPr>
+          <w:rFonts w:ascii="Calibri" w:hAnsi="Calibri" w:cs="Calibri"/>
+          <w:sz w:val="24"/>
+          <w:szCs w:val="24"/>
+        </w:rPr>
+        <w:t>)</w:t>
+      </w:r>
+      <w:r>
+        <w:rPr>
+          <w:rFonts w:ascii="Calibri" w:hAnsi="Calibri" w:cs="Calibri"/>
+          <w:sz w:val="24"/>
+          <w:szCs w:val="24"/>
+        </w:rPr>
+        <w:t>, 0.5</w:t>
+      </w:r>
+      <w:r>
+        <w:rPr>
+          <w:rFonts w:ascii="Calibri" w:hAnsi="Calibri" w:cs="Calibri"/>
+          <w:sz w:val="24"/>
+          <w:szCs w:val="24"/>
+        </w:rPr>
+        <w:t xml:space="preserve"> U</w:t>
+      </w:r>
+      <w:r>
+        <w:rPr>
+          <w:rFonts w:ascii="Calibri" w:hAnsi="Calibri" w:cs="Calibri"/>
+          <w:sz w:val="24"/>
+          <w:szCs w:val="24"/>
+        </w:rPr>
+        <w:t>.T. na atividade 3 (com um custo de 50 U.M. do custo 1)</w:t>
+      </w:r>
+      <w:r>
+        <w:rPr>
+          <w:rFonts w:ascii="Calibri" w:hAnsi="Calibri" w:cs="Calibri"/>
+          <w:sz w:val="24"/>
+          <w:szCs w:val="24"/>
+        </w:rPr>
+        <w:t>,</w:t>
+      </w:r>
+      <w:r>
+        <w:rPr>
+          <w:rFonts w:ascii="Calibri" w:hAnsi="Calibri" w:cs="Calibri"/>
+          <w:sz w:val="24"/>
+          <w:szCs w:val="24"/>
+        </w:rPr>
+        <w:t xml:space="preserve"> 2 U.T na atividade 6 (com o custo de 90 U.M. do custo 1 mais 180 U.M. do custo 2), 0.5 U.T. na atividade 10 (com o custo de 250 U.M. do custo 1) e 1.5 U.M. na atividade 11 (com o custo de 500 U.M. do custo 1 mais 500 U.M. do custo 2), </w:t>
+      </w:r>
+      <w:r>
+        <w:rPr>
+          <w:rFonts w:ascii="Calibri" w:hAnsi="Calibri" w:cs="Calibri"/>
+          <w:sz w:val="24"/>
+          <w:szCs w:val="24"/>
+        </w:rPr>
+        <w:t>dando</w:t>
+      </w:r>
+      <w:r>
+        <w:rPr>
+          <w:rFonts w:ascii="Calibri" w:hAnsi="Calibri" w:cs="Calibri"/>
+          <w:sz w:val="24"/>
+          <w:szCs w:val="24"/>
+        </w:rPr>
+        <w:t xml:space="preserve"> um tempo total de duração do projeto de 18</w:t>
+      </w:r>
+      <w:r>
+        <w:rPr>
+          <w:rFonts w:ascii="Calibri" w:hAnsi="Calibri" w:cs="Calibri"/>
+          <w:sz w:val="24"/>
+          <w:szCs w:val="24"/>
+        </w:rPr>
+        <w:t xml:space="preserve"> U.T, como especificado nas restrições. </w:t>
+      </w:r>
+      <w:r>
+        <w:rPr>
+          <w:rFonts w:ascii="Calibri" w:hAnsi="Calibri" w:cs="Calibri"/>
+          <w:sz w:val="24"/>
+          <w:szCs w:val="24"/>
+        </w:rPr>
+        <w:t xml:space="preserve">O </w:t>
+      </w:r>
+      <w:r>
+        <w:rPr>
+          <w:rFonts w:ascii="Calibri" w:hAnsi="Calibri" w:cs="Calibri"/>
+          <w:sz w:val="24"/>
+          <w:szCs w:val="24"/>
+        </w:rPr>
+        <w:t xml:space="preserve">custo suplementar total </w:t>
+      </w:r>
+      <w:r>
+        <w:rPr>
+          <w:rFonts w:ascii="Calibri" w:hAnsi="Calibri" w:cs="Calibri"/>
+          <w:sz w:val="24"/>
+          <w:szCs w:val="24"/>
+        </w:rPr>
+        <w:t>é de 1070</w:t>
+      </w:r>
+      <w:r>
+        <w:rPr>
+          <w:rFonts w:ascii="Calibri" w:hAnsi="Calibri" w:cs="Calibri"/>
+          <w:sz w:val="24"/>
+          <w:szCs w:val="24"/>
+        </w:rPr>
+        <w:t xml:space="preserve"> U.M. </w:t>
+      </w:r>
+      <w:r>
+        <w:rPr>
+          <w:rFonts w:ascii="Calibri" w:hAnsi="Calibri" w:cs="Calibri"/>
+          <w:sz w:val="24"/>
+          <w:szCs w:val="24"/>
+        </w:rPr>
+        <w:t>Assim o custo final será de 10170</w:t>
+      </w:r>
+      <w:r>
+        <w:rPr>
+          <w:rFonts w:ascii="Calibri" w:hAnsi="Calibri" w:cs="Calibri"/>
+          <w:sz w:val="24"/>
+          <w:szCs w:val="24"/>
+        </w:rPr>
+        <w:t xml:space="preserve"> U.M. (Custo normal </w:t>
+      </w:r>
+      <w:r>
+        <w:rPr>
+          <w:rFonts w:ascii="Calibri" w:hAnsi="Calibri" w:cs="Calibri"/>
+          <w:sz w:val="24"/>
+          <w:szCs w:val="24"/>
+        </w:rPr>
+        <w:t>+ custo suplementar = 9100 + 1070</w:t>
+      </w:r>
+      <w:r>
+        <w:rPr>
+          <w:rFonts w:ascii="Calibri" w:hAnsi="Calibri" w:cs="Calibri"/>
+          <w:sz w:val="24"/>
+          <w:szCs w:val="24"/>
+        </w:rPr>
+        <w:t xml:space="preserve">). É de notar que </w:t>
+      </w:r>
+      <w:r>
+        <w:rPr>
+          <w:rFonts w:ascii="Calibri" w:hAnsi="Calibri" w:cs="Calibri"/>
+          <w:sz w:val="24"/>
+          <w:szCs w:val="24"/>
+        </w:rPr>
+        <w:t>desta vez foi também necessário efetuar reduções em atividades que não pertencem ao caminho crítico, pois o tempo total pedido era menor.</w:t>
+      </w:r>
+      <w:r>
+        <w:rPr>
+          <w:rFonts w:ascii="Calibri" w:hAnsi="Calibri" w:cs="Calibri"/>
+          <w:sz w:val="24"/>
+          <w:szCs w:val="24"/>
+        </w:rPr>
+        <w:t xml:space="preserve"> Podemos confirmar esse mesmo resultado com o seguinte diagrama de </w:t>
       </w:r>
       <w:proofErr w:type="spellStart"/>
       <w:r>
         <w:rPr>
-          <w:rFonts w:ascii="Calibri" w:eastAsiaTheme="minorEastAsia" w:hAnsi="Calibri" w:cs="Calibri"/>
-          <w:sz w:val="24"/>
-          <w:szCs w:val="24"/>
-        </w:rPr>
-        <w:t>LPSolve</w:t>
+          <w:rFonts w:ascii="Calibri" w:hAnsi="Calibri" w:cs="Calibri"/>
+          <w:sz w:val="24"/>
+          <w:szCs w:val="24"/>
+        </w:rPr>
+        <w:t>gantt</w:t>
       </w:r>
       <w:proofErr w:type="spellEnd"/>
-    </w:p>
-    <w:p>
-      <w:pPr>
-        <w:autoSpaceDE w:val="0"/>
-        <w:autoSpaceDN w:val="0"/>
-        <w:adjustRightInd w:val="0"/>
-        <w:spacing w:after="0" w:line="240" w:lineRule="auto"/>
-        <w:rPr>
-          <w:rFonts w:ascii="Calibri" w:eastAsiaTheme="minorEastAsia" w:hAnsi="Calibri" w:cs="Calibri"/>
-          <w:sz w:val="24"/>
-          <w:szCs w:val="24"/>
-        </w:rPr>
-      </w:pPr>
-      <w:r>
-        <w:rPr>
-          <w:rFonts w:ascii="Calibri" w:eastAsiaTheme="minorEastAsia" w:hAnsi="Calibri" w:cs="Calibri"/>
-          <w:sz w:val="24"/>
-          <w:szCs w:val="24"/>
-        </w:rPr>
-        <w:t xml:space="preserve">Este foi o </w:t>
-      </w:r>
-      <w:proofErr w:type="gramStart"/>
-      <w:r>
-        <w:rPr>
-          <w:rFonts w:ascii="Calibri" w:eastAsiaTheme="minorEastAsia" w:hAnsi="Calibri" w:cs="Calibri"/>
-          <w:sz w:val="24"/>
-          <w:szCs w:val="24"/>
-        </w:rPr>
-        <w:t>input</w:t>
-      </w:r>
-      <w:proofErr w:type="gramEnd"/>
-      <w:r>
-        <w:rPr>
-          <w:rFonts w:ascii="Calibri" w:eastAsiaTheme="minorEastAsia" w:hAnsi="Calibri" w:cs="Calibri"/>
-          <w:sz w:val="24"/>
-          <w:szCs w:val="24"/>
-        </w:rPr>
-        <w:t xml:space="preserve"> realizado no programa </w:t>
-      </w:r>
-      <w:proofErr w:type="spellStart"/>
-      <w:r>
-        <w:rPr>
-          <w:rFonts w:ascii="Calibri" w:eastAsiaTheme="minorEastAsia" w:hAnsi="Calibri" w:cs="Calibri"/>
-          <w:sz w:val="24"/>
-          <w:szCs w:val="24"/>
-        </w:rPr>
-        <w:t>LPSolve</w:t>
-      </w:r>
-      <w:proofErr w:type="spellEnd"/>
-      <w:r>
-        <w:rPr>
-          <w:rFonts w:ascii="Calibri" w:eastAsiaTheme="minorEastAsia" w:hAnsi="Calibri" w:cs="Calibri"/>
-          <w:sz w:val="24"/>
-          <w:szCs w:val="24"/>
-        </w:rPr>
-        <w:t>, no qual incluí a declaração das variáveis inteiras (como mencionado anteriormente), a função objetivo, as restrições do problema e alguns comentários sobre o próprio input:</w:t>
-      </w:r>
-    </w:p>
-    <w:p>
-      <w:pPr>
-        <w:autoSpaceDE w:val="0"/>
-        <w:autoSpaceDN w:val="0"/>
-        <w:adjustRightInd w:val="0"/>
-        <w:spacing w:after="0" w:line="240" w:lineRule="auto"/>
-        <w:rPr>
-          <w:rFonts w:ascii="Calibri" w:eastAsiaTheme="minorEastAsia" w:hAnsi="Calibri" w:cs="Calibri"/>
-          <w:sz w:val="24"/>
-          <w:szCs w:val="24"/>
-        </w:rPr>
-      </w:pPr>
-    </w:p>
-    <w:p>
-      <w:pPr>
-        <w:autoSpaceDE w:val="0"/>
-        <w:autoSpaceDN w:val="0"/>
-        <w:adjustRightInd w:val="0"/>
-        <w:spacing w:after="0" w:line="240" w:lineRule="auto"/>
-        <w:rPr>
-          <w:rFonts w:ascii="Calibri" w:eastAsiaTheme="minorEastAsia" w:hAnsi="Calibri" w:cs="Calibri"/>
-          <w:sz w:val="24"/>
-          <w:szCs w:val="24"/>
-        </w:rPr>
-      </w:pPr>
-      <w:r>
-        <w:rPr>
-          <w:rFonts w:ascii="Calibri" w:eastAsiaTheme="minorEastAsia" w:hAnsi="Calibri" w:cs="Calibri"/>
-          <w:sz w:val="24"/>
-          <w:szCs w:val="24"/>
-        </w:rPr>
-        <w:t>(INPUT LPSOLVE)</w:t>
-      </w:r>
-    </w:p>
-    <w:p>
-      <w:pPr>
-        <w:autoSpaceDE w:val="0"/>
-        <w:autoSpaceDN w:val="0"/>
-        <w:adjustRightInd w:val="0"/>
-        <w:spacing w:after="0" w:line="240" w:lineRule="auto"/>
-        <w:rPr>
-          <w:rFonts w:ascii="Calibri" w:eastAsiaTheme="minorEastAsia" w:hAnsi="Calibri" w:cs="Calibri"/>
-          <w:sz w:val="24"/>
-          <w:szCs w:val="24"/>
-        </w:rPr>
-      </w:pPr>
-    </w:p>
-    <w:p>
-      <w:pPr>
-        <w:autoSpaceDE w:val="0"/>
-        <w:autoSpaceDN w:val="0"/>
-        <w:adjustRightInd w:val="0"/>
-        <w:spacing w:after="0" w:line="240" w:lineRule="auto"/>
-        <w:rPr>
-          <w:rFonts w:ascii="Calibri" w:eastAsiaTheme="minorEastAsia" w:hAnsi="Calibri" w:cs="Calibri"/>
-          <w:sz w:val="24"/>
-          <w:szCs w:val="24"/>
-        </w:rPr>
-      </w:pPr>
-      <w:r>
-        <w:rPr>
-          <w:rFonts w:ascii="Calibri" w:eastAsiaTheme="minorEastAsia" w:hAnsi="Calibri" w:cs="Calibri"/>
-          <w:sz w:val="24"/>
-          <w:szCs w:val="24"/>
-        </w:rPr>
-        <w:t xml:space="preserve">3.3 – Output do </w:t>
-      </w:r>
-      <w:proofErr w:type="spellStart"/>
-      <w:r>
-        <w:rPr>
-          <w:rFonts w:ascii="Calibri" w:eastAsiaTheme="minorEastAsia" w:hAnsi="Calibri" w:cs="Calibri"/>
-          <w:sz w:val="24"/>
-          <w:szCs w:val="24"/>
-        </w:rPr>
-        <w:t>LPSolve</w:t>
-      </w:r>
-      <w:proofErr w:type="spellEnd"/>
-    </w:p>
-    <w:p>
-      <w:pPr>
-        <w:autoSpaceDE w:val="0"/>
-        <w:autoSpaceDN w:val="0"/>
-        <w:adjustRightInd w:val="0"/>
-        <w:spacing w:after="0" w:line="240" w:lineRule="auto"/>
-        <w:rPr>
-          <w:rFonts w:ascii="Calibri" w:eastAsiaTheme="minorEastAsia" w:hAnsi="Calibri" w:cs="Calibri"/>
-          <w:sz w:val="24"/>
-          <w:szCs w:val="24"/>
-        </w:rPr>
-      </w:pPr>
-    </w:p>
-    <w:p>
-      <w:pPr>
-        <w:autoSpaceDE w:val="0"/>
-        <w:autoSpaceDN w:val="0"/>
-        <w:adjustRightInd w:val="0"/>
-        <w:spacing w:after="0" w:line="240" w:lineRule="auto"/>
-        <w:rPr>
-          <w:rFonts w:ascii="Calibri" w:eastAsiaTheme="minorEastAsia" w:hAnsi="Calibri" w:cs="Calibri"/>
-          <w:sz w:val="24"/>
-          <w:szCs w:val="24"/>
-        </w:rPr>
-      </w:pPr>
-      <w:r>
-        <w:rPr>
-          <w:rFonts w:ascii="Calibri" w:eastAsiaTheme="minorEastAsia" w:hAnsi="Calibri" w:cs="Calibri"/>
-          <w:sz w:val="24"/>
-          <w:szCs w:val="24"/>
-        </w:rPr>
-        <w:t xml:space="preserve">Este foi o output resultante do </w:t>
-      </w:r>
-      <w:proofErr w:type="gramStart"/>
-      <w:r>
-        <w:rPr>
-          <w:rFonts w:ascii="Calibri" w:eastAsiaTheme="minorEastAsia" w:hAnsi="Calibri" w:cs="Calibri"/>
-          <w:sz w:val="24"/>
-          <w:szCs w:val="24"/>
-        </w:rPr>
-        <w:t>input</w:t>
-      </w:r>
-      <w:proofErr w:type="gramEnd"/>
-      <w:r>
-        <w:rPr>
-          <w:rFonts w:ascii="Calibri" w:eastAsiaTheme="minorEastAsia" w:hAnsi="Calibri" w:cs="Calibri"/>
-          <w:sz w:val="24"/>
-          <w:szCs w:val="24"/>
-        </w:rPr>
-        <w:t xml:space="preserve"> inserido no </w:t>
-      </w:r>
-      <w:proofErr w:type="spellStart"/>
-      <w:r>
-        <w:rPr>
-          <w:rFonts w:ascii="Calibri" w:eastAsiaTheme="minorEastAsia" w:hAnsi="Calibri" w:cs="Calibri"/>
-          <w:sz w:val="24"/>
-          <w:szCs w:val="24"/>
-        </w:rPr>
-        <w:t>LPSolve</w:t>
-      </w:r>
-      <w:proofErr w:type="spellEnd"/>
-      <w:r>
-        <w:rPr>
-          <w:rFonts w:ascii="Calibri" w:eastAsiaTheme="minorEastAsia" w:hAnsi="Calibri" w:cs="Calibri"/>
-          <w:sz w:val="24"/>
-          <w:szCs w:val="24"/>
-        </w:rPr>
-        <w:t>:</w:t>
-      </w:r>
-    </w:p>
-    <w:p>
-      <w:pPr>
-        <w:autoSpaceDE w:val="0"/>
-        <w:autoSpaceDN w:val="0"/>
-        <w:adjustRightInd w:val="0"/>
-        <w:spacing w:after="0" w:line="240" w:lineRule="auto"/>
-        <w:rPr>
-          <w:rFonts w:ascii="Calibri" w:eastAsiaTheme="minorEastAsia" w:hAnsi="Calibri" w:cs="Calibri"/>
-          <w:sz w:val="24"/>
-          <w:szCs w:val="24"/>
-        </w:rPr>
-      </w:pPr>
-    </w:p>
-    <w:p>
-      <w:pPr>
-        <w:autoSpaceDE w:val="0"/>
-        <w:autoSpaceDN w:val="0"/>
-        <w:adjustRightInd w:val="0"/>
-        <w:spacing w:after="0" w:line="240" w:lineRule="auto"/>
-        <w:rPr>
-          <w:rFonts w:ascii="Calibri" w:eastAsiaTheme="minorEastAsia" w:hAnsi="Calibri" w:cs="Calibri"/>
-          <w:sz w:val="24"/>
-          <w:szCs w:val="24"/>
-        </w:rPr>
-      </w:pPr>
-      <w:r>
-        <w:rPr>
-          <w:rFonts w:ascii="Calibri" w:eastAsiaTheme="minorEastAsia" w:hAnsi="Calibri" w:cs="Calibri"/>
-          <w:sz w:val="24"/>
-          <w:szCs w:val="24"/>
-        </w:rPr>
-        <w:t>(OUTPUT LPSOLVE)</w:t>
-      </w:r>
-    </w:p>
-    <w:p>
-      <w:pPr>
-        <w:autoSpaceDE w:val="0"/>
-        <w:autoSpaceDN w:val="0"/>
-        <w:adjustRightInd w:val="0"/>
-        <w:spacing w:after="0" w:line="240" w:lineRule="auto"/>
-        <w:rPr>
-          <w:rFonts w:ascii="Calibri" w:eastAsiaTheme="minorEastAsia" w:hAnsi="Calibri" w:cs="Calibri"/>
-          <w:sz w:val="24"/>
-          <w:szCs w:val="24"/>
-        </w:rPr>
-      </w:pPr>
-    </w:p>
-    <w:p>
-      <w:pPr>
-        <w:autoSpaceDE w:val="0"/>
-        <w:autoSpaceDN w:val="0"/>
-        <w:adjustRightInd w:val="0"/>
-        <w:spacing w:after="0" w:line="240" w:lineRule="auto"/>
-        <w:rPr>
-          <w:rFonts w:ascii="CMR10" w:hAnsi="CMR10" w:cs="CMR10"/>
-        </w:rPr>
-      </w:pPr>
-      <w:r>
-        <w:rPr>
-          <w:rFonts w:ascii="CMR10" w:hAnsi="CMR10" w:cs="CMR10"/>
-        </w:rPr>
-        <w:t xml:space="preserve">Como podemos ver, foi possível obter um output do programa, ou seja, o problema é possível tendo uma solução ótima </w:t>
-      </w:r>
-      <w:r>
-        <w:rPr>
-          <w:rFonts w:ascii="CMR10" w:hAnsi="CMR10" w:cs="CMR10"/>
-        </w:rPr>
-        <w:t>com um custo mínimo de 10170</w:t>
-      </w:r>
-      <w:r>
-        <w:rPr>
-          <w:rFonts w:ascii="CMR10" w:hAnsi="CMR10" w:cs="CMR10"/>
-        </w:rPr>
-        <w:t xml:space="preserve"> U.M.</w:t>
-      </w:r>
-    </w:p>
-    <w:p>
-      <w:pPr>
-        <w:autoSpaceDE w:val="0"/>
-        <w:autoSpaceDN w:val="0"/>
-        <w:adjustRightInd w:val="0"/>
-        <w:spacing w:after="0" w:line="240" w:lineRule="auto"/>
-        <w:rPr>
-          <w:rFonts w:ascii="CMR10" w:hAnsi="CMR10" w:cs="CMR10"/>
-        </w:rPr>
-      </w:pPr>
-    </w:p>
-    <w:p>
-      <w:pPr>
-        <w:autoSpaceDE w:val="0"/>
-        <w:autoSpaceDN w:val="0"/>
-        <w:adjustRightInd w:val="0"/>
-        <w:spacing w:after="0" w:line="240" w:lineRule="auto"/>
-        <w:rPr>
-          <w:rFonts w:ascii="CMR10" w:hAnsi="CMR10" w:cs="CMR10"/>
-        </w:rPr>
-      </w:pPr>
-      <w:r>
-        <w:rPr>
-          <w:rFonts w:ascii="CMR10" w:hAnsi="CMR10" w:cs="CMR10"/>
-        </w:rPr>
-        <w:t>3.4 – Reduções</w:t>
-      </w:r>
-    </w:p>
-    <w:p>
-      <w:pPr>
-        <w:autoSpaceDE w:val="0"/>
-        <w:autoSpaceDN w:val="0"/>
-        <w:adjustRightInd w:val="0"/>
-        <w:spacing w:after="0" w:line="240" w:lineRule="auto"/>
-        <w:rPr>
-          <w:rFonts w:ascii="Calibri" w:hAnsi="Calibri" w:cs="Calibri"/>
-          <w:sz w:val="24"/>
-          <w:szCs w:val="24"/>
-        </w:rPr>
-      </w:pPr>
-      <w:r>
-        <w:rPr>
-          <w:rFonts w:ascii="Calibri" w:hAnsi="Calibri" w:cs="Calibri"/>
-          <w:sz w:val="24"/>
-          <w:szCs w:val="24"/>
-        </w:rPr>
-        <w:t>Como se pode observar pelo output do LP SOLVE,</w:t>
-      </w:r>
-      <w:r>
-        <w:rPr>
-          <w:rFonts w:ascii="Calibri" w:hAnsi="Calibri" w:cs="Calibri"/>
-          <w:sz w:val="24"/>
-          <w:szCs w:val="24"/>
-        </w:rPr>
-        <w:t xml:space="preserve"> a solução consiste em reduzir 0.5 U.T. na atividade 1 (com custo de </w:t>
-      </w:r>
-      <w:r>
-        <w:rPr>
-          <w:rFonts w:ascii="Calibri" w:hAnsi="Calibri" w:cs="Calibri"/>
-          <w:sz w:val="24"/>
-          <w:szCs w:val="24"/>
-        </w:rPr>
-        <w:t>50 U.M. do custo 1</w:t>
-      </w:r>
-      <w:r>
-        <w:rPr>
-          <w:rFonts w:ascii="Calibri" w:hAnsi="Calibri" w:cs="Calibri"/>
-          <w:sz w:val="24"/>
-          <w:szCs w:val="24"/>
-        </w:rPr>
-        <w:t>)</w:t>
-      </w:r>
-      <w:r>
-        <w:rPr>
-          <w:rFonts w:ascii="Calibri" w:hAnsi="Calibri" w:cs="Calibri"/>
-          <w:sz w:val="24"/>
-          <w:szCs w:val="24"/>
-        </w:rPr>
-        <w:t>, 0.5</w:t>
-      </w:r>
-      <w:r>
-        <w:rPr>
-          <w:rFonts w:ascii="Calibri" w:hAnsi="Calibri" w:cs="Calibri"/>
-          <w:sz w:val="24"/>
-          <w:szCs w:val="24"/>
-        </w:rPr>
-        <w:t xml:space="preserve"> U</w:t>
-      </w:r>
-      <w:r>
-        <w:rPr>
-          <w:rFonts w:ascii="Calibri" w:hAnsi="Calibri" w:cs="Calibri"/>
-          <w:sz w:val="24"/>
-          <w:szCs w:val="24"/>
-        </w:rPr>
-        <w:t>.T. na atividade 3 (com um custo de 50 U.M. do custo 1)</w:t>
-      </w:r>
-      <w:r>
-        <w:rPr>
-          <w:rFonts w:ascii="Calibri" w:hAnsi="Calibri" w:cs="Calibri"/>
-          <w:sz w:val="24"/>
-          <w:szCs w:val="24"/>
-        </w:rPr>
-        <w:t>,</w:t>
-      </w:r>
-      <w:r>
-        <w:rPr>
-          <w:rFonts w:ascii="Calibri" w:hAnsi="Calibri" w:cs="Calibri"/>
-          <w:sz w:val="24"/>
-          <w:szCs w:val="24"/>
-        </w:rPr>
-        <w:t xml:space="preserve"> 2 U.T na atividade 6 (com o custo de 90 U.M. do custo 1 mais 180 U.M. do custo 2), 0.5 U.T. na atividade 10 (com o custo de 250 U.M. do custo 1) e 1.5 U.M. na atividade 11 </w:t>
-      </w:r>
-      <w:r>
-        <w:rPr>
-          <w:rFonts w:ascii="Calibri" w:hAnsi="Calibri" w:cs="Calibri"/>
-          <w:sz w:val="24"/>
-          <w:szCs w:val="24"/>
-        </w:rPr>
-        <w:t>(</w:t>
-      </w:r>
-      <w:r>
-        <w:rPr>
-          <w:rFonts w:ascii="Calibri" w:hAnsi="Calibri" w:cs="Calibri"/>
-          <w:sz w:val="24"/>
-          <w:szCs w:val="24"/>
-        </w:rPr>
-        <w:t>com o custo de 500 U.M. do custo 1 mais 500</w:t>
-      </w:r>
-      <w:r>
-        <w:rPr>
-          <w:rFonts w:ascii="Calibri" w:hAnsi="Calibri" w:cs="Calibri"/>
-          <w:sz w:val="24"/>
-          <w:szCs w:val="24"/>
-        </w:rPr>
-        <w:t xml:space="preserve"> U.M. do custo 2), </w:t>
-      </w:r>
-      <w:r>
-        <w:rPr>
-          <w:rFonts w:ascii="Calibri" w:hAnsi="Calibri" w:cs="Calibri"/>
-          <w:sz w:val="24"/>
-          <w:szCs w:val="24"/>
-        </w:rPr>
-        <w:t>dando</w:t>
-      </w:r>
-      <w:r>
-        <w:rPr>
-          <w:rFonts w:ascii="Calibri" w:hAnsi="Calibri" w:cs="Calibri"/>
-          <w:sz w:val="24"/>
-          <w:szCs w:val="24"/>
-        </w:rPr>
-        <w:t xml:space="preserve"> um tempo total de duração do projeto de 18</w:t>
-      </w:r>
-      <w:r>
-        <w:rPr>
-          <w:rFonts w:ascii="Calibri" w:hAnsi="Calibri" w:cs="Calibri"/>
-          <w:sz w:val="24"/>
-          <w:szCs w:val="24"/>
-        </w:rPr>
-        <w:t xml:space="preserve"> U.T, como especificado nas restrições. </w:t>
-      </w:r>
-      <w:r>
-        <w:rPr>
-          <w:rFonts w:ascii="Calibri" w:hAnsi="Calibri" w:cs="Calibri"/>
-          <w:sz w:val="24"/>
-          <w:szCs w:val="24"/>
-        </w:rPr>
-        <w:t xml:space="preserve">O </w:t>
-      </w:r>
-      <w:r>
-        <w:rPr>
-          <w:rFonts w:ascii="Calibri" w:hAnsi="Calibri" w:cs="Calibri"/>
-          <w:sz w:val="24"/>
-          <w:szCs w:val="24"/>
-        </w:rPr>
-        <w:t xml:space="preserve">custo suplementar total </w:t>
-      </w:r>
-      <w:r>
-        <w:rPr>
-          <w:rFonts w:ascii="Calibri" w:hAnsi="Calibri" w:cs="Calibri"/>
-          <w:sz w:val="24"/>
-          <w:szCs w:val="24"/>
-        </w:rPr>
-        <w:t>é de 1070</w:t>
-      </w:r>
-      <w:r>
-        <w:rPr>
-          <w:rFonts w:ascii="Calibri" w:hAnsi="Calibri" w:cs="Calibri"/>
-          <w:sz w:val="24"/>
-          <w:szCs w:val="24"/>
-        </w:rPr>
-        <w:t xml:space="preserve"> U.M. </w:t>
-      </w:r>
-      <w:r>
-        <w:rPr>
-          <w:rFonts w:ascii="Calibri" w:hAnsi="Calibri" w:cs="Calibri"/>
-          <w:sz w:val="24"/>
-          <w:szCs w:val="24"/>
-        </w:rPr>
-        <w:t>Assim o custo final será de 10170</w:t>
-      </w:r>
-      <w:r>
-        <w:rPr>
-          <w:rFonts w:ascii="Calibri" w:hAnsi="Calibri" w:cs="Calibri"/>
-          <w:sz w:val="24"/>
-          <w:szCs w:val="24"/>
-        </w:rPr>
-        <w:t xml:space="preserve"> U.M. (Custo normal </w:t>
-      </w:r>
-      <w:r>
-        <w:rPr>
-          <w:rFonts w:ascii="Calibri" w:hAnsi="Calibri" w:cs="Calibri"/>
-          <w:sz w:val="24"/>
-          <w:szCs w:val="24"/>
-        </w:rPr>
-        <w:t>+ custo suplementar = 9100 + 1070</w:t>
-      </w:r>
-      <w:r>
-        <w:rPr>
-          <w:rFonts w:ascii="Calibri" w:hAnsi="Calibri" w:cs="Calibri"/>
-          <w:sz w:val="24"/>
-          <w:szCs w:val="24"/>
-        </w:rPr>
-        <w:t xml:space="preserve">). É de notar que </w:t>
-      </w:r>
-      <w:r>
-        <w:rPr>
-          <w:rFonts w:ascii="Calibri" w:hAnsi="Calibri" w:cs="Calibri"/>
-          <w:sz w:val="24"/>
-          <w:szCs w:val="24"/>
-        </w:rPr>
-        <w:t>desta vez foi também necessário efetuar reduções em atividades que não pertencem ao caminho crítico, pois o tempo total pedido era menor.</w:t>
-      </w:r>
-      <w:r>
-        <w:rPr>
-          <w:rFonts w:ascii="Calibri" w:hAnsi="Calibri" w:cs="Calibri"/>
-          <w:sz w:val="24"/>
-          <w:szCs w:val="24"/>
-        </w:rPr>
-        <w:t xml:space="preserve"> Podemos confirmar esse mesmo </w:t>
-      </w:r>
-      <w:proofErr w:type="gramStart"/>
-      <w:r>
-        <w:rPr>
-          <w:rFonts w:ascii="Calibri" w:hAnsi="Calibri" w:cs="Calibri"/>
-          <w:sz w:val="24"/>
-          <w:szCs w:val="24"/>
-        </w:rPr>
-        <w:t>resultado</w:t>
-      </w:r>
-      <w:proofErr w:type="gramEnd"/>
-      <w:r>
-        <w:rPr>
-          <w:rFonts w:ascii="Calibri" w:hAnsi="Calibri" w:cs="Calibri"/>
-          <w:sz w:val="24"/>
-          <w:szCs w:val="24"/>
-        </w:rPr>
-        <w:t xml:space="preserve"> com o seguinte diagrama de </w:t>
-      </w:r>
-      <w:proofErr w:type="spellStart"/>
-      <w:r>
-        <w:rPr>
-          <w:rFonts w:ascii="Calibri" w:hAnsi="Calibri" w:cs="Calibri"/>
-          <w:sz w:val="24"/>
-          <w:szCs w:val="24"/>
-        </w:rPr>
-        <w:t>gantt</w:t>
-      </w:r>
-      <w:proofErr w:type="spellEnd"/>
       <w:r>
         <w:rPr>
           <w:rFonts w:ascii="Calibri" w:hAnsi="Calibri" w:cs="Calibri"/>
@@ -2756,10 +2561,7 @@
         </w:rPr>
       </w:pPr>
     </w:p>
-    <w:p>
-      <w:bookmarkStart w:id="0" w:name="_GoBack"/>
-      <w:bookmarkEnd w:id="0"/>
-    </w:p>
+    <w:p/>
     <w:sectPr>
       <w:pgSz w:w="11906" w:h="16838"/>
       <w:pgMar w:top="1440" w:right="1440" w:bottom="1440" w:left="1440" w:header="708" w:footer="708" w:gutter="0"/>

</xml_diff>